<commit_message>
2 Aug 2025 Dorm
</commit_message>
<xml_diff>
--- a/Oleksii/BOM_B/BOM_01.docx
+++ b/Oleksii/BOM_B/BOM_01.docx
@@ -692,11 +692,7 @@
           <w:tcPr>
             <w:tcW w:w="1147" w:type="dxa"/>
           </w:tcPr>
-          <w:p>
-            <w:r>
-              <w:t>1</w:t>
-            </w:r>
-          </w:p>
+          <w:p/>
         </w:tc>
       </w:tr>
       <w:tr>
@@ -1362,8 +1358,13 @@
             <w:tcW w:w="1800" w:type="dxa"/>
           </w:tcPr>
           <w:p>
-            <w:r>
-              <w:t>H11F1SM-ND</w:t>
+            <w:bookmarkStart w:id="0" w:name="_GoBack"/>
+            <w:r>
+              <w:t>H11F1SM</w:t>
+            </w:r>
+            <w:bookmarkEnd w:id="0"/>
+            <w:r>
+              <w:t>-ND</w:t>
             </w:r>
           </w:p>
         </w:tc>
@@ -1448,10 +1449,7 @@
           <w:tcPr>
             <w:tcW w:w="1800" w:type="dxa"/>
           </w:tcPr>
-          <w:p>
-            <w:bookmarkStart w:id="0" w:name="_GoBack"/>
-            <w:bookmarkEnd w:id="0"/>
-          </w:p>
+          <w:p/>
         </w:tc>
         <w:tc>
           <w:tcPr>

</xml_diff>